<commit_message>
Criando diagrama de classes
</commit_message>
<xml_diff>
--- a/TCC_SI2017.docx
+++ b/TCC_SI2017.docx
@@ -2617,6 +2617,7 @@
             <w:rPr>
               <w:webHidden/>
               <w:rStyle w:val="Vnculodendice"/>
+              <w:vanish w:val="false"/>
             </w:rPr>
             <w:instrText> TOC \z \o "1-9" \u \h</w:instrText>
           </w:r>
@@ -2624,6 +2625,7 @@
             <w:rPr>
               <w:webHidden/>
               <w:rStyle w:val="Vnculodendice"/>
+              <w:vanish w:val="false"/>
             </w:rPr>
             <w:fldChar w:fldCharType="separate"/>
           </w:r>
@@ -2632,6 +2634,7 @@
               <w:rPr>
                 <w:webHidden/>
                 <w:rStyle w:val="Vnculodendice"/>
+                <w:vanish w:val="false"/>
               </w:rPr>
               <w:t>1. Introdução</w:t>
               <w:tab/>
@@ -2653,6 +2656,7 @@
               <w:rPr>
                 <w:webHidden/>
                 <w:rStyle w:val="Vnculodendice"/>
+                <w:vanish w:val="false"/>
               </w:rPr>
               <w:t>1.1. Definição do problema</w:t>
               <w:tab/>
@@ -2674,6 +2678,7 @@
               <w:rPr>
                 <w:webHidden/>
                 <w:rStyle w:val="Vnculodendice"/>
+                <w:vanish w:val="false"/>
               </w:rPr>
               <w:t>1.2. Objetivos</w:t>
               <w:tab/>
@@ -2695,6 +2700,7 @@
               <w:rPr>
                 <w:webHidden/>
                 <w:rStyle w:val="Vnculodendice"/>
+                <w:vanish w:val="false"/>
               </w:rPr>
               <w:t>1.2.1. Objetivo Geral</w:t>
               <w:tab/>
@@ -2716,6 +2722,7 @@
               <w:rPr>
                 <w:webHidden/>
                 <w:rStyle w:val="Vnculodendice"/>
+                <w:vanish w:val="false"/>
               </w:rPr>
               <w:t>1.2.2. Objetivo Específico</w:t>
               <w:tab/>
@@ -2737,6 +2744,7 @@
               <w:rPr>
                 <w:webHidden/>
                 <w:rStyle w:val="Vnculodendice"/>
+                <w:vanish w:val="false"/>
               </w:rPr>
               <w:t>1.3. Justificativa</w:t>
               <w:tab/>
@@ -2758,6 +2766,7 @@
               <w:rPr>
                 <w:webHidden/>
                 <w:rStyle w:val="Vnculodendice"/>
+                <w:vanish w:val="false"/>
               </w:rPr>
               <w:t>1.4. Metodologia</w:t>
               <w:tab/>
@@ -2780,6 +2789,7 @@
               <w:rPr>
                 <w:webHidden/>
                 <w:rStyle w:val="Vnculodendice"/>
+                <w:vanish w:val="false"/>
               </w:rPr>
               <w:t>2. Fundamentação teórica</w:t>
               <w:tab/>
@@ -2801,6 +2811,7 @@
               <w:rPr>
                 <w:webHidden/>
                 <w:rStyle w:val="Vnculodendice"/>
+                <w:vanish w:val="false"/>
               </w:rPr>
               <w:t>2.1. Introdução ao banco de dados</w:t>
               <w:tab/>
@@ -2822,6 +2833,7 @@
               <w:rPr>
                 <w:webHidden/>
                 <w:rStyle w:val="Vnculodendice"/>
+                <w:vanish w:val="false"/>
               </w:rPr>
               <w:t>2.2. SGBD</w:t>
               <w:tab/>
@@ -2843,6 +2855,7 @@
               <w:rPr>
                 <w:webHidden/>
                 <w:rStyle w:val="Vnculodendice"/>
+                <w:vanish w:val="false"/>
               </w:rPr>
               <w:t>2.3. Melhores práticas de banco de dados</w:t>
               <w:tab/>
@@ -2864,6 +2877,7 @@
               <w:rPr>
                 <w:webHidden/>
                 <w:rStyle w:val="Vnculodendice"/>
+                <w:vanish w:val="false"/>
               </w:rPr>
               <w:t>2.4. Normalização de dados</w:t>
               <w:tab/>
@@ -2885,6 +2899,7 @@
               <w:rPr>
                 <w:webHidden/>
                 <w:rStyle w:val="Vnculodendice"/>
+                <w:vanish w:val="false"/>
               </w:rPr>
               <w:t>2.4.1. Primeira forma</w:t>
               <w:tab/>
@@ -2906,6 +2921,7 @@
               <w:rPr>
                 <w:webHidden/>
                 <w:rStyle w:val="Vnculodendice"/>
+                <w:vanish w:val="false"/>
               </w:rPr>
               <w:t>2.4.2. Segunda forma</w:t>
               <w:tab/>
@@ -2927,6 +2943,7 @@
               <w:rPr>
                 <w:webHidden/>
                 <w:rStyle w:val="Vnculodendice"/>
+                <w:vanish w:val="false"/>
               </w:rPr>
               <w:t>2.4.3. Terceira forma</w:t>
               <w:tab/>
@@ -2948,6 +2965,7 @@
               <w:rPr>
                 <w:webHidden/>
                 <w:rStyle w:val="Vnculodendice"/>
+                <w:vanish w:val="false"/>
               </w:rPr>
               <w:t>2.4.4. Quarta forma</w:t>
               <w:tab/>
@@ -2969,6 +2987,7 @@
               <w:rPr>
                 <w:webHidden/>
                 <w:rStyle w:val="Vnculodendice"/>
+                <w:vanish w:val="false"/>
               </w:rPr>
               <w:t>2.4.5. Quinta forma</w:t>
               <w:tab/>
@@ -2990,6 +3009,7 @@
               <w:rPr>
                 <w:webHidden/>
                 <w:rStyle w:val="Vnculodendice"/>
+                <w:vanish w:val="false"/>
               </w:rPr>
               <w:t>2.5. SQL Server</w:t>
               <w:tab/>
@@ -3011,6 +3031,7 @@
               <w:rPr>
                 <w:webHidden/>
                 <w:rStyle w:val="Vnculodendice"/>
+                <w:vanish w:val="false"/>
               </w:rPr>
               <w:t>2.6. Indexação de tabelas e estrutura de dados</w:t>
               <w:tab/>
@@ -3033,6 +3054,7 @@
               <w:rPr>
                 <w:webHidden/>
                 <w:rStyle w:val="Vnculodendice"/>
+                <w:vanish w:val="false"/>
               </w:rPr>
               <w:t>3. Desenvolvendo o projeto proposto</w:t>
               <w:tab/>
@@ -3054,6 +3076,7 @@
               <w:rPr>
                 <w:webHidden/>
                 <w:rStyle w:val="Vnculodendice"/>
+                <w:vanish w:val="false"/>
               </w:rPr>
               <w:t>3.1. Diagramas UML</w:t>
               <w:tab/>
@@ -3075,6 +3098,7 @@
               <w:rPr>
                 <w:webHidden/>
                 <w:rStyle w:val="Vnculodendice"/>
+                <w:vanish w:val="false"/>
               </w:rPr>
               <w:t>3.1.1. MER - Modelo de Entidade e Relacionamento</w:t>
               <w:tab/>
@@ -3096,6 +3120,7 @@
               <w:rPr>
                 <w:webHidden/>
                 <w:rStyle w:val="Vnculodendice"/>
+                <w:vanish w:val="false"/>
               </w:rPr>
               <w:t>3.1.2. Dicionário de dados</w:t>
               <w:tab/>
@@ -3117,6 +3142,7 @@
               <w:rPr>
                 <w:webHidden/>
                 <w:rStyle w:val="Vnculodendice"/>
+                <w:vanish w:val="false"/>
               </w:rPr>
               <w:t>3.1.3. Diagrama de Classes</w:t>
               <w:tab/>
@@ -3138,6 +3164,7 @@
               <w:rPr>
                 <w:webHidden/>
                 <w:rStyle w:val="Vnculodendice"/>
+                <w:vanish w:val="false"/>
               </w:rPr>
               <w:t>3.1.4. Descrição dos Casos de Uso</w:t>
               <w:tab/>
@@ -3159,6 +3186,7 @@
               <w:rPr>
                 <w:webHidden/>
                 <w:rStyle w:val="Vnculodendice"/>
+                <w:vanish w:val="false"/>
               </w:rPr>
               <w:t>3.1.4.1. …</w:t>
               <w:tab/>
@@ -3180,6 +3208,7 @@
               <w:rPr>
                 <w:webHidden/>
                 <w:rStyle w:val="Vnculodendice"/>
+                <w:vanish w:val="false"/>
               </w:rPr>
               <w:t>3.1.4.2. ....</w:t>
               <w:tab/>
@@ -3201,6 +3230,7 @@
               <w:rPr>
                 <w:webHidden/>
                 <w:rStyle w:val="Vnculodendice"/>
+                <w:vanish w:val="false"/>
               </w:rPr>
               <w:t>3.2. Requisitos não funcionais</w:t>
               <w:tab/>
@@ -3222,6 +3252,7 @@
               <w:rPr>
                 <w:webHidden/>
                 <w:rStyle w:val="Vnculodendice"/>
+                <w:vanish w:val="false"/>
               </w:rPr>
               <w:t>3.2.1. Manutenção</w:t>
               <w:tab/>
@@ -3243,6 +3274,7 @@
               <w:rPr>
                 <w:webHidden/>
                 <w:rStyle w:val="Vnculodendice"/>
+                <w:vanish w:val="false"/>
               </w:rPr>
               <w:t>3.2.2. Suporte</w:t>
               <w:tab/>
@@ -3264,6 +3296,7 @@
               <w:rPr>
                 <w:webHidden/>
                 <w:rStyle w:val="Vnculodendice"/>
+                <w:vanish w:val="false"/>
               </w:rPr>
               <w:t>3.2.3. Infraestrutura</w:t>
               <w:tab/>
@@ -3285,6 +3318,7 @@
               <w:rPr>
                 <w:webHidden/>
                 <w:rStyle w:val="Vnculodendice"/>
+                <w:vanish w:val="false"/>
               </w:rPr>
               <w:t>3.2.4. Segurança</w:t>
               <w:tab/>
@@ -3306,6 +3340,7 @@
               <w:rPr>
                 <w:webHidden/>
                 <w:rStyle w:val="Vnculodendice"/>
+                <w:vanish w:val="false"/>
               </w:rPr>
               <w:t>3.3. Métodos para controle de segurança do sistema</w:t>
               <w:tab/>
@@ -3327,6 +3362,7 @@
               <w:rPr>
                 <w:webHidden/>
                 <w:rStyle w:val="Vnculodendice"/>
+                <w:vanish w:val="false"/>
               </w:rPr>
               <w:t>3.3.1. Controle de Segurança Lógica</w:t>
               <w:tab/>
@@ -3348,6 +3384,7 @@
               <w:rPr>
                 <w:webHidden/>
                 <w:rStyle w:val="Vnculodendice"/>
+                <w:vanish w:val="false"/>
               </w:rPr>
               <w:t>3.3.2. Plano de Contingência</w:t>
               <w:tab/>
@@ -3369,6 +3406,7 @@
               <w:rPr>
                 <w:webHidden/>
                 <w:rStyle w:val="Vnculodendice"/>
+                <w:vanish w:val="false"/>
               </w:rPr>
               <w:t>3.4. Layout dos Relatórios</w:t>
               <w:tab/>
@@ -3390,6 +3428,7 @@
               <w:rPr>
                 <w:webHidden/>
                 <w:rStyle w:val="Vnculodendice"/>
+                <w:vanish w:val="false"/>
               </w:rPr>
               <w:t>3.4.1. Nome do relatório</w:t>
               <w:tab/>
@@ -3411,6 +3450,7 @@
               <w:rPr>
                 <w:webHidden/>
                 <w:rStyle w:val="Vnculodendice"/>
+                <w:vanish w:val="false"/>
               </w:rPr>
               <w:t>3.4.1.1. Tela do relatório</w:t>
               <w:tab/>
@@ -3432,6 +3472,7 @@
               <w:rPr>
                 <w:webHidden/>
                 <w:rStyle w:val="Vnculodendice"/>
+                <w:vanish w:val="false"/>
               </w:rPr>
               <w:t>3.4.1.2. Exemplo do relatório</w:t>
               <w:tab/>
@@ -3453,6 +3494,7 @@
               <w:rPr>
                 <w:webHidden/>
                 <w:rStyle w:val="Vnculodendice"/>
+                <w:vanish w:val="false"/>
               </w:rPr>
               <w:t>3.4.1.3. Instruções SQL</w:t>
               <w:tab/>
@@ -3474,6 +3516,7 @@
               <w:rPr>
                 <w:webHidden/>
                 <w:rStyle w:val="Vnculodendice"/>
+                <w:vanish w:val="false"/>
               </w:rPr>
               <w:t>3.4.1.4. Ferramenta utilizada para desenvolver e apresentar o relatório</w:t>
               <w:tab/>
@@ -3496,6 +3539,7 @@
               <w:rPr>
                 <w:webHidden/>
                 <w:rStyle w:val="Vnculodendice"/>
+                <w:vanish w:val="false"/>
               </w:rPr>
               <w:t>4. Implementações Futuras</w:t>
               <w:tab/>
@@ -3518,6 +3562,7 @@
               <w:rPr>
                 <w:webHidden/>
                 <w:rStyle w:val="Vnculodendice"/>
+                <w:vanish w:val="false"/>
               </w:rPr>
               <w:t>5. Conclusão</w:t>
               <w:tab/>
@@ -3540,6 +3585,7 @@
               <w:rPr>
                 <w:webHidden/>
                 <w:rStyle w:val="Vnculodendice"/>
+                <w:vanish w:val="false"/>
               </w:rPr>
               <w:t>6. Referências Bibliográficas</w:t>
               <w:tab/>
@@ -3562,6 +3608,7 @@
               <w:rPr>
                 <w:webHidden/>
                 <w:rStyle w:val="Vnculodendice"/>
+                <w:vanish w:val="false"/>
               </w:rPr>
               <w:t>7. Relatório de Participação dos alunos no estágio</w:t>
               <w:tab/>
@@ -3571,6 +3618,7 @@
           <w:r>
             <w:rPr>
               <w:rStyle w:val="Vnculodendice"/>
+              <w:vanish w:val="false"/>
             </w:rPr>
             <w:fldChar w:fldCharType="end"/>
           </w:r>
@@ -5673,7 +5721,7 @@
           <w:ilvl w:val="0"/>
           <w:numId w:val="0"/>
         </w:numPr>
-        <w:ind w:hanging="0"/>
+        <w:ind w:left="0" w:hanging="0"/>
         <w:rPr>
           <w:b/>
           <w:b/>
@@ -5768,8 +5816,8 @@
           <w:szCs w:val="20"/>
         </w:rPr>
       </w:pPr>
-      <w:bookmarkStart w:id="28" w:name="_Toc41501313"/>
-      <w:bookmarkStart w:id="29" w:name="_Toc43749262"/>
+      <w:bookmarkStart w:id="28" w:name="_Toc43749262"/>
+      <w:bookmarkStart w:id="29" w:name="_Toc41501313"/>
       <w:r>
         <w:rPr>
           <w:i w:val="false"/>
@@ -7400,7 +7448,7 @@
           <w:ilvl w:val="0"/>
           <w:numId w:val="0"/>
         </w:numPr>
-        <w:ind w:hanging="0"/>
+        <w:ind w:left="0" w:hanging="0"/>
         <w:rPr>
           <w:b/>
           <w:b/>
@@ -9299,7 +9347,7 @@
           <w:ilvl w:val="0"/>
           <w:numId w:val="0"/>
         </w:numPr>
-        <w:ind w:hanging="0"/>
+        <w:ind w:left="0" w:hanging="0"/>
         <w:rPr>
           <w:b/>
           <w:b/>
@@ -9382,7 +9430,7 @@
           <w:ilvl w:val="0"/>
           <w:numId w:val="0"/>
         </w:numPr>
-        <w:ind w:hanging="0"/>
+        <w:ind w:left="0" w:hanging="0"/>
         <w:rPr>
           <w:b/>
           <w:b/>
@@ -10565,7 +10613,7 @@
           <w:ilvl w:val="0"/>
           <w:numId w:val="0"/>
         </w:numPr>
-        <w:ind w:hanging="0"/>
+        <w:ind w:left="0" w:hanging="0"/>
         <w:rPr>
           <w:b/>
           <w:b/>
@@ -12148,36 +12196,20 @@
         </w:rPr>
       </w:pPr>
       <w:r>
-        <w:rPr/>
-      </w:r>
-    </w:p>
-    <w:p>
-      <w:pPr>
-        <w:pStyle w:val="Normal"/>
-        <w:numPr>
-          <w:ilvl w:val="0"/>
-          <w:numId w:val="0"/>
-        </w:numPr>
-        <w:spacing w:lineRule="auto" w:line="360"/>
-        <w:ind w:left="0" w:hanging="0"/>
-        <w:rPr>
-          <w:b/>
+        <w:rPr>
           <w:b/>
           <w:bCs/>
         </w:rPr>
-      </w:pPr>
-      <w:r>
-        <w:rPr/>
         <w:drawing>
           <wp:anchor behindDoc="0" distT="0" distB="0" distL="0" distR="0" simplePos="0" locked="0" layoutInCell="0" allowOverlap="1" relativeHeight="7">
             <wp:simplePos x="0" y="0"/>
             <wp:positionH relativeFrom="column">
-              <wp:posOffset>-544195</wp:posOffset>
+              <wp:posOffset>-457835</wp:posOffset>
             </wp:positionH>
             <wp:positionV relativeFrom="paragraph">
               <wp:posOffset>42545</wp:posOffset>
             </wp:positionV>
-            <wp:extent cx="6558280" cy="5152390"/>
+            <wp:extent cx="6340475" cy="8279765"/>
             <wp:effectExtent l="0" t="0" r="0" b="0"/>
             <wp:wrapTopAndBottom/>
             <wp:docPr id="6" name="Figura1" descr=""/>
@@ -12202,7 +12234,7 @@
                   <pic:spPr bwMode="auto">
                     <a:xfrm>
                       <a:off x="0" y="0"/>
-                      <a:ext cx="6558280" cy="5152390"/>
+                      <a:ext cx="6340475" cy="8279765"/>
                     </a:xfrm>
                     <a:prstGeom prst="rect">
                       <a:avLst/>
@@ -12255,50 +12287,17 @@
     </w:p>
     <w:p>
       <w:pPr>
-        <w:pStyle w:val="Normal"/>
+        <w:pStyle w:val="Ttulo3"/>
+        <w:numPr>
+          <w:ilvl w:val="0"/>
+          <w:numId w:val="0"/>
+        </w:numPr>
         <w:spacing w:lineRule="auto" w:line="480"/>
-        <w:rPr>
-          <w:sz w:val="24"/>
-          <w:szCs w:val="24"/>
-        </w:rPr>
-      </w:pPr>
-      <w:r>
-        <w:rPr>
-          <w:sz w:val="24"/>
-          <w:szCs w:val="24"/>
-        </w:rPr>
-      </w:r>
-    </w:p>
-    <w:p>
-      <w:pPr>
-        <w:pStyle w:val="Normal"/>
-        <w:spacing w:lineRule="auto" w:line="480"/>
-        <w:rPr>
-          <w:sz w:val="24"/>
-          <w:szCs w:val="24"/>
-        </w:rPr>
-      </w:pPr>
-      <w:r>
-        <w:rPr>
-          <w:sz w:val="24"/>
-          <w:szCs w:val="24"/>
-        </w:rPr>
-      </w:r>
-    </w:p>
-    <w:p>
-      <w:pPr>
-        <w:pStyle w:val="Normal"/>
-        <w:spacing w:lineRule="auto" w:line="480"/>
-        <w:rPr>
-          <w:sz w:val="24"/>
-          <w:szCs w:val="24"/>
-        </w:rPr>
-      </w:pPr>
-      <w:r>
-        <w:rPr>
-          <w:sz w:val="24"/>
-          <w:szCs w:val="24"/>
-        </w:rPr>
+        <w:ind w:left="0" w:hanging="0"/>
+        <w:rPr/>
+      </w:pPr>
+      <w:r>
+        <w:rPr/>
       </w:r>
     </w:p>
     <w:p>
@@ -12416,7 +12415,7 @@
           <w:ilvl w:val="0"/>
           <w:numId w:val="0"/>
         </w:numPr>
-        <w:ind w:hanging="0"/>
+        <w:ind w:left="0" w:hanging="0"/>
         <w:rPr>
           <w:b/>
           <w:b/>
@@ -12458,7 +12457,7 @@
           <w:ilvl w:val="0"/>
           <w:numId w:val="0"/>
         </w:numPr>
-        <w:ind w:hanging="0"/>
+        <w:ind w:left="0" w:hanging="0"/>
         <w:rPr>
           <w:b/>
           <w:b/>
@@ -14692,7 +14691,7 @@
         <w:docPartGallery w:val="Page Numbers (Top of Page)"/>
         <w:docPartUnique w:val="true"/>
       </w:docPartObj>
-      <w:id w:val="1515382144"/>
+      <w:id w:val="883555424"/>
     </w:sdtPr>
     <w:sdtContent>
       <w:p>
@@ -16189,7 +16188,7 @@
       <w:widowControl/>
       <w:suppressAutoHyphens w:val="true"/>
       <w:bidi w:val="0"/>
-      <w:spacing w:lineRule="auto" w:line="254" w:before="0" w:after="160"/>
+      <w:spacing w:lineRule="auto" w:line="252" w:before="0" w:after="160"/>
       <w:jc w:val="left"/>
       <w:textAlignment w:val="auto"/>
     </w:pPr>

</xml_diff>